<commit_message>
potentiele problemen voor berekenen hoeken enzo
</commit_message>
<xml_diff>
--- a/Brainstorm (1).docx
+++ b/Brainstorm (1).docx
@@ -1,6 +1,6 @@
 
 <file path=word/document.xml><?xml version="1.0" encoding="utf-8"?>
-<w:document xmlns:wpc="http://schemas.microsoft.com/office/word/2010/wordprocessingCanvas" xmlns:cx="http://schemas.microsoft.com/office/drawing/2014/chartex" xmlns:cx1="http://schemas.microsoft.com/office/drawing/2015/9/8/chartex" xmlns:cx2="http://schemas.microsoft.com/office/drawing/2015/10/21/chartex" xmlns:cx3="http://schemas.microsoft.com/office/drawing/2016/5/9/chartex" xmlns:cx4="http://schemas.microsoft.com/office/drawing/2016/5/10/chartex" xmlns:cx5="http://schemas.microsoft.com/office/drawing/2016/5/11/chartex" xmlns:cx6="http://schemas.microsoft.com/office/drawing/2016/5/12/chartex" xmlns:cx7="http://schemas.microsoft.com/office/drawing/2016/5/13/chartex" xmlns:cx8="http://schemas.microsoft.com/office/drawing/2016/5/14/chartex" xmlns:mc="http://schemas.openxmlformats.org/markup-compatibility/2006" xmlns:aink="http://schemas.microsoft.com/office/drawing/2016/ink" xmlns:am3d="http://schemas.microsoft.com/office/drawing/2017/model3d" xmlns:o="urn:schemas-microsoft-com:office:office" xmlns:r="http://schemas.openxmlformats.org/officeDocument/2006/relationships" xmlns:m="http://schemas.openxmlformats.org/officeDocument/2006/math" xmlns:v="urn:schemas-microsoft-com:vml" xmlns:wp14="http://schemas.microsoft.com/office/word/2010/wordprocessingDrawing" xmlns:wp="http://schemas.openxmlformats.org/drawingml/2006/wordprocessingDrawing" xmlns:w10="urn:schemas-microsoft-com:office:word" xmlns:w="http://schemas.openxmlformats.org/wordprocessingml/2006/main" xmlns:w14="http://schemas.microsoft.com/office/word/2010/wordml" xmlns:w15="http://schemas.microsoft.com/office/word/2012/wordml" xmlns:w16cid="http://schemas.microsoft.com/office/word/2016/wordml/cid" xmlns:w16se="http://schemas.microsoft.com/office/word/2015/wordml/symex" xmlns:wpg="http://schemas.microsoft.com/office/word/2010/wordprocessingGroup" xmlns:wpi="http://schemas.microsoft.com/office/word/2010/wordprocessingInk" xmlns:wne="http://schemas.microsoft.com/office/word/2006/wordml" xmlns:wps="http://schemas.microsoft.com/office/word/2010/wordprocessingShape" mc:Ignorable="w14 w15 w16se w16cid wp14">
+<w:document xmlns:wpc="http://schemas.microsoft.com/office/word/2010/wordprocessingCanvas" xmlns:cx="http://schemas.microsoft.com/office/drawing/2014/chartex" xmlns:cx1="http://schemas.microsoft.com/office/drawing/2015/9/8/chartex" xmlns:cx2="http://schemas.microsoft.com/office/drawing/2015/10/21/chartex" xmlns:cx3="http://schemas.microsoft.com/office/drawing/2016/5/9/chartex" xmlns:cx4="http://schemas.microsoft.com/office/drawing/2016/5/10/chartex" xmlns:cx5="http://schemas.microsoft.com/office/drawing/2016/5/11/chartex" xmlns:cx6="http://schemas.microsoft.com/office/drawing/2016/5/12/chartex" xmlns:cx7="http://schemas.microsoft.com/office/drawing/2016/5/13/chartex" xmlns:cx8="http://schemas.microsoft.com/office/drawing/2016/5/14/chartex" xmlns:mc="http://schemas.openxmlformats.org/markup-compatibility/2006" xmlns:aink="http://schemas.microsoft.com/office/drawing/2016/ink" xmlns:am3d="http://schemas.microsoft.com/office/drawing/2017/model3d" xmlns:o="urn:schemas-microsoft-com:office:office" xmlns:r="http://schemas.openxmlformats.org/officeDocument/2006/relationships" xmlns:m="http://schemas.openxmlformats.org/officeDocument/2006/math" xmlns:v="urn:schemas-microsoft-com:vml" xmlns:wp14="http://schemas.microsoft.com/office/word/2010/wordprocessingDrawing" xmlns:wp="http://schemas.openxmlformats.org/drawingml/2006/wordprocessingDrawing" xmlns:w10="urn:schemas-microsoft-com:office:word" xmlns:w="http://schemas.openxmlformats.org/wordprocessingml/2006/main" xmlns:w14="http://schemas.microsoft.com/office/word/2010/wordml" xmlns:w15="http://schemas.microsoft.com/office/word/2012/wordml" xmlns:w16cex="http://schemas.microsoft.com/office/word/2018/wordml/cex" xmlns:w16cid="http://schemas.microsoft.com/office/word/2016/wordml/cid" xmlns:w16="http://schemas.microsoft.com/office/word/2018/wordml" xmlns:w16se="http://schemas.microsoft.com/office/word/2015/wordml/symex" xmlns:wpg="http://schemas.microsoft.com/office/word/2010/wordprocessingGroup" xmlns:wpi="http://schemas.microsoft.com/office/word/2010/wordprocessingInk" xmlns:wne="http://schemas.microsoft.com/office/word/2006/wordml" xmlns:wps="http://schemas.microsoft.com/office/word/2010/wordprocessingShape" mc:Ignorable="w14 w15 w16se w16cid w16 w16cex wp14">
   <w:body>
     <w:p>
       <w:pPr>
@@ -13,16 +13,8 @@
         <w:rPr>
           <w:lang w:val="nl-BE"/>
         </w:rPr>
-        <w:t xml:space="preserve">Human pose </w:t>
-      </w:r>
-      <w:proofErr w:type="spellStart"/>
-      <w:r>
-        <w:rPr>
-          <w:lang w:val="nl-BE"/>
-        </w:rPr>
-        <w:t>estimation</w:t>
-      </w:r>
-      <w:proofErr w:type="spellEnd"/>
+        <w:t>Human pose estimation</w:t>
+      </w:r>
     </w:p>
     <w:p>
       <w:pPr>
@@ -189,8 +181,6 @@
         </w:rPr>
         <w:t>Indien meerdere personen op de foto, de juiste persoon selecteren voor de analyse</w:t>
       </w:r>
-      <w:bookmarkStart w:id="0" w:name="_GoBack"/>
-      <w:bookmarkEnd w:id="0"/>
     </w:p>
     <w:p>
       <w:pPr>
@@ -330,21 +320,7 @@
         <w:rPr>
           <w:lang w:val="nl-BE"/>
         </w:rPr>
-        <w:t>(</w:t>
-      </w:r>
-      <w:proofErr w:type="spellStart"/>
-      <w:r>
-        <w:rPr>
-          <w:lang w:val="nl-BE"/>
-        </w:rPr>
-        <w:t>x,y</w:t>
-      </w:r>
-      <w:proofErr w:type="spellEnd"/>
-      <w:r>
-        <w:rPr>
-          <w:lang w:val="nl-BE"/>
-        </w:rPr>
-        <w:t>) c</w:t>
+        <w:t>(x,y) c</w:t>
       </w:r>
       <w:r>
         <w:rPr>
@@ -369,21 +345,7 @@
         <w:rPr>
           <w:lang w:val="nl-BE"/>
         </w:rPr>
-        <w:t>Rechter arm: (</w:t>
-      </w:r>
-      <w:proofErr w:type="spellStart"/>
-      <w:r>
-        <w:rPr>
-          <w:lang w:val="nl-BE"/>
-        </w:rPr>
-        <w:t>x,y</w:t>
-      </w:r>
-      <w:proofErr w:type="spellEnd"/>
-      <w:r>
-        <w:rPr>
-          <w:lang w:val="nl-BE"/>
-        </w:rPr>
-        <w:t xml:space="preserve">) coördinaten van punten 1,5,6,2 uit openpose Hoek tussen [1,5] en [5,6] bepalen. Ook kijken of 2 en 5 even hoog liggen en symmetrisch zijn. </w:t>
+        <w:t xml:space="preserve">Rechter arm: (x,y) coördinaten van punten 1,5,6,2 uit openpose Hoek tussen [1,5] en [5,6] bepalen. Ook kijken of 2 en 5 even hoog liggen en symmetrisch zijn. </w:t>
       </w:r>
     </w:p>
     <w:p>
@@ -546,21 +508,7 @@
         <w:rPr>
           <w:lang w:val="nl-BE"/>
         </w:rPr>
-        <w:t xml:space="preserve">Je vind zeker de grootste hoek, bij een foto ben je niet zeker dat hij genomen is op het </w:t>
-      </w:r>
-      <w:proofErr w:type="spellStart"/>
-      <w:r>
-        <w:rPr>
-          <w:lang w:val="nl-BE"/>
-        </w:rPr>
-        <w:t>ideal</w:t>
-      </w:r>
-      <w:proofErr w:type="spellEnd"/>
-      <w:r>
-        <w:rPr>
-          <w:lang w:val="nl-BE"/>
-        </w:rPr>
-        <w:t xml:space="preserve"> moment.</w:t>
+        <w:t>Je vind zeker de grootste hoek, bij een foto ben je niet zeker dat hij genomen is op het ideal moment.</w:t>
       </w:r>
     </w:p>
     <w:p>
@@ -579,6 +527,101 @@
           <w:lang w:val="nl-BE"/>
         </w:rPr>
         <w:t>(volledige bewegingsmogelijkheid in alle richtingen in kaar brengen)</w:t>
+      </w:r>
+    </w:p>
+    <w:p>
+      <w:pPr>
+        <w:rPr>
+          <w:lang w:val="nl-BE"/>
+        </w:rPr>
+      </w:pPr>
+    </w:p>
+    <w:p>
+      <w:pPr>
+        <w:rPr>
+          <w:lang w:val="nl-BE"/>
+        </w:rPr>
+      </w:pPr>
+    </w:p>
+    <w:p>
+      <w:pPr>
+        <w:pStyle w:val="Kop1"/>
+        <w:rPr>
+          <w:lang w:val="nl-BE"/>
+        </w:rPr>
+      </w:pPr>
+      <w:r>
+        <w:rPr>
+          <w:lang w:val="nl-BE"/>
+        </w:rPr>
+        <w:t>Opmerkingen:</w:t>
+      </w:r>
+    </w:p>
+    <w:p>
+      <w:pPr>
+        <w:rPr>
+          <w:lang w:val="nl-BE"/>
+        </w:rPr>
+      </w:pPr>
+      <w:r>
+        <w:rPr>
+          <w:lang w:val="nl-BE"/>
+        </w:rPr>
+        <w:t>Enkele opmerkingen tijdens het testen met foto’s</w:t>
+      </w:r>
+    </w:p>
+    <w:p>
+      <w:pPr>
+        <w:pStyle w:val="Lijstalinea"/>
+        <w:numPr>
+          <w:ilvl w:val="0"/>
+          <w:numId w:val="1"/>
+        </w:numPr>
+        <w:rPr>
+          <w:lang w:val="nl-BE"/>
+        </w:rPr>
+      </w:pPr>
+      <w:r>
+        <w:rPr>
+          <w:lang w:val="nl-BE"/>
+        </w:rPr>
+        <w:t>bij detectie als meerdere personen overlappen</w:t>
+      </w:r>
+    </w:p>
+    <w:p>
+      <w:pPr>
+        <w:pStyle w:val="Lijstalinea"/>
+        <w:numPr>
+          <w:ilvl w:val="0"/>
+          <w:numId w:val="1"/>
+        </w:numPr>
+        <w:rPr>
+          <w:lang w:val="nl-BE"/>
+        </w:rPr>
+      </w:pPr>
+      <w:r>
+        <w:rPr>
+          <w:lang w:val="nl-BE"/>
+        </w:rPr>
+        <w:t>bij achteraanzicht geen goede detectie</w:t>
+      </w:r>
+    </w:p>
+    <w:p>
+      <w:pPr>
+        <w:pStyle w:val="Lijstalinea"/>
+        <w:numPr>
+          <w:ilvl w:val="0"/>
+          <w:numId w:val="1"/>
+        </w:numPr>
+        <w:rPr>
+          <w:lang w:val="nl-BE"/>
+        </w:rPr>
+      </w:pPr>
+      <w:r>
+        <w:rPr>
+          <w:lang w:val="nl-BE"/>
+        </w:rPr>
+        <w:t>als de foto niet van het perfect vooraanzicht heeft het berekenen van de hoeken geen zin meer</w:t>
       </w:r>
     </w:p>
     <w:p>
@@ -599,7 +642,7 @@
 </file>
 
 <file path=word/numbering.xml><?xml version="1.0" encoding="utf-8"?>
-<w:numbering xmlns:wpc="http://schemas.microsoft.com/office/word/2010/wordprocessingCanvas" xmlns:cx="http://schemas.microsoft.com/office/drawing/2014/chartex" xmlns:cx1="http://schemas.microsoft.com/office/drawing/2015/9/8/chartex" xmlns:cx2="http://schemas.microsoft.com/office/drawing/2015/10/21/chartex" xmlns:cx3="http://schemas.microsoft.com/office/drawing/2016/5/9/chartex" xmlns:cx4="http://schemas.microsoft.com/office/drawing/2016/5/10/chartex" xmlns:cx5="http://schemas.microsoft.com/office/drawing/2016/5/11/chartex" xmlns:cx6="http://schemas.microsoft.com/office/drawing/2016/5/12/chartex" xmlns:cx7="http://schemas.microsoft.com/office/drawing/2016/5/13/chartex" xmlns:cx8="http://schemas.microsoft.com/office/drawing/2016/5/14/chartex" xmlns:mc="http://schemas.openxmlformats.org/markup-compatibility/2006" xmlns:aink="http://schemas.microsoft.com/office/drawing/2016/ink" xmlns:am3d="http://schemas.microsoft.com/office/drawing/2017/model3d" xmlns:o="urn:schemas-microsoft-com:office:office" xmlns:r="http://schemas.openxmlformats.org/officeDocument/2006/relationships" xmlns:m="http://schemas.openxmlformats.org/officeDocument/2006/math" xmlns:v="urn:schemas-microsoft-com:vml" xmlns:wp14="http://schemas.microsoft.com/office/word/2010/wordprocessingDrawing" xmlns:wp="http://schemas.openxmlformats.org/drawingml/2006/wordprocessingDrawing" xmlns:w10="urn:schemas-microsoft-com:office:word" xmlns:w="http://schemas.openxmlformats.org/wordprocessingml/2006/main" xmlns:w14="http://schemas.microsoft.com/office/word/2010/wordml" xmlns:w15="http://schemas.microsoft.com/office/word/2012/wordml" xmlns:w16cid="http://schemas.microsoft.com/office/word/2016/wordml/cid" xmlns:w16se="http://schemas.microsoft.com/office/word/2015/wordml/symex" xmlns:wpg="http://schemas.microsoft.com/office/word/2010/wordprocessingGroup" xmlns:wpi="http://schemas.microsoft.com/office/word/2010/wordprocessingInk" xmlns:wne="http://schemas.microsoft.com/office/word/2006/wordml" xmlns:wps="http://schemas.microsoft.com/office/word/2010/wordprocessingShape" mc:Ignorable="w14 w15 w16se w16cid wp14">
+<w:numbering xmlns:wpc="http://schemas.microsoft.com/office/word/2010/wordprocessingCanvas" xmlns:cx="http://schemas.microsoft.com/office/drawing/2014/chartex" xmlns:cx1="http://schemas.microsoft.com/office/drawing/2015/9/8/chartex" xmlns:cx2="http://schemas.microsoft.com/office/drawing/2015/10/21/chartex" xmlns:cx3="http://schemas.microsoft.com/office/drawing/2016/5/9/chartex" xmlns:cx4="http://schemas.microsoft.com/office/drawing/2016/5/10/chartex" xmlns:cx5="http://schemas.microsoft.com/office/drawing/2016/5/11/chartex" xmlns:cx6="http://schemas.microsoft.com/office/drawing/2016/5/12/chartex" xmlns:cx7="http://schemas.microsoft.com/office/drawing/2016/5/13/chartex" xmlns:cx8="http://schemas.microsoft.com/office/drawing/2016/5/14/chartex" xmlns:mc="http://schemas.openxmlformats.org/markup-compatibility/2006" xmlns:aink="http://schemas.microsoft.com/office/drawing/2016/ink" xmlns:am3d="http://schemas.microsoft.com/office/drawing/2017/model3d" xmlns:o="urn:schemas-microsoft-com:office:office" xmlns:r="http://schemas.openxmlformats.org/officeDocument/2006/relationships" xmlns:m="http://schemas.openxmlformats.org/officeDocument/2006/math" xmlns:v="urn:schemas-microsoft-com:vml" xmlns:wp14="http://schemas.microsoft.com/office/word/2010/wordprocessingDrawing" xmlns:wp="http://schemas.openxmlformats.org/drawingml/2006/wordprocessingDrawing" xmlns:w10="urn:schemas-microsoft-com:office:word" xmlns:w="http://schemas.openxmlformats.org/wordprocessingml/2006/main" xmlns:w14="http://schemas.microsoft.com/office/word/2010/wordml" xmlns:w15="http://schemas.microsoft.com/office/word/2012/wordml" xmlns:w16cex="http://schemas.microsoft.com/office/word/2018/wordml/cex" xmlns:w16cid="http://schemas.microsoft.com/office/word/2016/wordml/cid" xmlns:w16="http://schemas.microsoft.com/office/word/2018/wordml" xmlns:w16se="http://schemas.microsoft.com/office/word/2015/wordml/symex" xmlns:wpg="http://schemas.microsoft.com/office/word/2010/wordprocessingGroup" xmlns:wpi="http://schemas.microsoft.com/office/word/2010/wordprocessingInk" xmlns:wne="http://schemas.microsoft.com/office/word/2006/wordml" xmlns:wps="http://schemas.microsoft.com/office/word/2010/wordprocessingShape" mc:Ignorable="w14 w15 w16se w16cid w16 w16cex wp14">
   <w:abstractNum w:abstractNumId="0" w15:restartNumberingAfterBreak="0">
     <w:nsid w:val="1C6216D2"/>
     <w:multiLevelType w:val="hybridMultilevel"/>
@@ -719,7 +762,7 @@
 </file>
 
 <file path=word/styles.xml><?xml version="1.0" encoding="utf-8"?>
-<w:styles xmlns:mc="http://schemas.openxmlformats.org/markup-compatibility/2006" xmlns:r="http://schemas.openxmlformats.org/officeDocument/2006/relationships" xmlns:w="http://schemas.openxmlformats.org/wordprocessingml/2006/main" xmlns:w14="http://schemas.microsoft.com/office/word/2010/wordml" xmlns:w15="http://schemas.microsoft.com/office/word/2012/wordml" xmlns:w16cid="http://schemas.microsoft.com/office/word/2016/wordml/cid" xmlns:w16se="http://schemas.microsoft.com/office/word/2015/wordml/symex" mc:Ignorable="w14 w15 w16se w16cid">
+<w:styles xmlns:mc="http://schemas.openxmlformats.org/markup-compatibility/2006" xmlns:r="http://schemas.openxmlformats.org/officeDocument/2006/relationships" xmlns:w="http://schemas.openxmlformats.org/wordprocessingml/2006/main" xmlns:w14="http://schemas.microsoft.com/office/word/2010/wordml" xmlns:w15="http://schemas.microsoft.com/office/word/2012/wordml" xmlns:w16cex="http://schemas.microsoft.com/office/word/2018/wordml/cex" xmlns:w16cid="http://schemas.microsoft.com/office/word/2016/wordml/cid" xmlns:w16="http://schemas.microsoft.com/office/word/2018/wordml" xmlns:w16se="http://schemas.microsoft.com/office/word/2015/wordml/symex" mc:Ignorable="w14 w15 w16se w16cid w16 w16cex">
   <w:docDefaults>
     <w:rPrDefault>
       <w:rPr>

</xml_diff>